<commit_message>
day 3 paratial example and material
</commit_message>
<xml_diff>
--- a/Webservices Notes.docx
+++ b/Webservices Notes.docx
@@ -815,6 +815,9 @@
         <w:ind w:left="0" w:firstLine="0"/>
       </w:pPr>
       <w:r>
+        <w:rPr>
+          <w:noProof/>
+        </w:rPr>
         <w:lastRenderedPageBreak/>
         <w:drawing>
           <wp:inline distT="0" distB="0" distL="0" distR="0" wp14:anchorId="17FB32B7" wp14:editId="460EAA79">
@@ -932,6 +935,9 @@
         <w:ind w:left="0" w:firstLine="0"/>
       </w:pPr>
       <w:r>
+        <w:rPr>
+          <w:noProof/>
+        </w:rPr>
         <w:drawing>
           <wp:inline distT="0" distB="0" distL="0" distR="0" wp14:anchorId="5078A93E" wp14:editId="5708F141">
             <wp:extent cx="5943600" cy="2910840"/>
@@ -1006,6 +1012,9 @@
         <w:ind w:left="0" w:firstLine="0"/>
       </w:pPr>
       <w:r>
+        <w:rPr>
+          <w:noProof/>
+        </w:rPr>
         <w:drawing>
           <wp:inline distT="0" distB="0" distL="0" distR="0" wp14:anchorId="12D4980F" wp14:editId="00DA223D">
             <wp:extent cx="5172797" cy="6087325"/>
@@ -1058,6 +1067,9 @@
         <w:ind w:left="0" w:firstLine="0"/>
       </w:pPr>
       <w:r>
+        <w:rPr>
+          <w:noProof/>
+        </w:rPr>
         <w:lastRenderedPageBreak/>
         <w:drawing>
           <wp:inline distT="0" distB="0" distL="0" distR="0" wp14:anchorId="48AD7EC9" wp14:editId="564F5F98">
@@ -1198,6 +1210,9 @@
         <w:ind w:left="0" w:firstLine="0"/>
       </w:pPr>
       <w:r>
+        <w:rPr>
+          <w:noProof/>
+        </w:rPr>
         <w:lastRenderedPageBreak/>
         <w:drawing>
           <wp:inline distT="0" distB="0" distL="0" distR="0" wp14:anchorId="1FB637F2" wp14:editId="4E4E2E56">
@@ -1257,6 +1272,9 @@
         <w:ind w:left="0" w:firstLine="0"/>
       </w:pPr>
       <w:r>
+        <w:rPr>
+          <w:noProof/>
+        </w:rPr>
         <w:drawing>
           <wp:inline distT="0" distB="0" distL="0" distR="0" wp14:anchorId="513F5976" wp14:editId="3D733688">
             <wp:extent cx="5943600" cy="1315720"/>
@@ -1366,6 +1384,9 @@
         <w:ind w:left="0" w:firstLine="0"/>
       </w:pPr>
       <w:r>
+        <w:rPr>
+          <w:noProof/>
+        </w:rPr>
         <w:drawing>
           <wp:inline distT="0" distB="0" distL="0" distR="0" wp14:anchorId="0B826B3A" wp14:editId="544942BE">
             <wp:extent cx="5943600" cy="1479550"/>
@@ -1424,6 +1445,9 @@
         <w:ind w:left="0" w:firstLine="0"/>
       </w:pPr>
       <w:r>
+        <w:rPr>
+          <w:noProof/>
+        </w:rPr>
         <w:lastRenderedPageBreak/>
         <w:drawing>
           <wp:inline distT="0" distB="0" distL="0" distR="0" wp14:anchorId="2646A817" wp14:editId="46292710">
@@ -1478,6 +1502,9 @@
         <w:ind w:left="0" w:firstLine="0"/>
       </w:pPr>
       <w:r>
+        <w:rPr>
+          <w:noProof/>
+        </w:rPr>
         <w:drawing>
           <wp:inline distT="0" distB="0" distL="0" distR="0" wp14:anchorId="228E1FD8" wp14:editId="3E40A833">
             <wp:extent cx="5943600" cy="2159000"/>
@@ -1515,6 +1542,571 @@
         </w:drawing>
       </w:r>
     </w:p>
+    <w:p>
+      <w:pPr>
+        <w:ind w:left="0" w:firstLine="0"/>
+      </w:pPr>
+    </w:p>
+    <w:p>
+      <w:pPr>
+        <w:ind w:left="0" w:firstLine="0"/>
+      </w:pPr>
+      <w:r>
+        <w:rPr>
+          <w:highlight w:val="yellow"/>
+        </w:rPr>
+        <w:t>Ways view can pass the data to the webservice</w:t>
+      </w:r>
+    </w:p>
+    <w:p>
+      <w:pPr>
+        <w:pStyle w:val="ListParagraph"/>
+        <w:numPr>
+          <w:ilvl w:val="0"/>
+          <w:numId w:val="12"/>
+        </w:numPr>
+      </w:pPr>
+      <w:r>
+        <w:t>Using path parameters where you can have a dynamic path</w:t>
+      </w:r>
+    </w:p>
+    <w:p>
+      <w:pPr>
+        <w:pStyle w:val="ListParagraph"/>
+        <w:numPr>
+          <w:ilvl w:val="0"/>
+          <w:numId w:val="12"/>
+        </w:numPr>
+      </w:pPr>
+      <w:r>
+        <w:t xml:space="preserve">Request body having JSON data </w:t>
+      </w:r>
+    </w:p>
+    <w:p>
+      <w:pPr>
+        <w:pStyle w:val="ListParagraph"/>
+        <w:numPr>
+          <w:ilvl w:val="0"/>
+          <w:numId w:val="12"/>
+        </w:numPr>
+      </w:pPr>
+      <w:r>
+        <w:t>Query parameters ( optional parameter )</w:t>
+      </w:r>
+    </w:p>
+    <w:p>
+      <w:pPr>
+        <w:ind w:left="0" w:firstLine="0"/>
+      </w:pPr>
+      <w:r>
+        <w:rPr>
+          <w:highlight w:val="yellow"/>
+        </w:rPr>
+        <w:lastRenderedPageBreak/>
+        <w:t>There are annotations to read the inputs from the client</w:t>
+      </w:r>
+    </w:p>
+    <w:p>
+      <w:pPr>
+        <w:pStyle w:val="ListParagraph"/>
+        <w:numPr>
+          <w:ilvl w:val="0"/>
+          <w:numId w:val="13"/>
+        </w:numPr>
+      </w:pPr>
+      <w:r>
+        <w:t>P</w:t>
+      </w:r>
+      <w:r>
+        <w:t>ath parameter: @PathParam(“key”)</w:t>
+      </w:r>
+    </w:p>
+    <w:p>
+      <w:pPr>
+        <w:pStyle w:val="ListParagraph"/>
+        <w:ind w:firstLine="0"/>
+      </w:pPr>
+      <w:r>
+        <w:t>@Path(“/{id}/{name}”)</w:t>
+      </w:r>
+      <w:r>
+        <w:br/>
+        <w:t xml:space="preserve">m1(@PathParam(“id”) int x, @PathParam(“name”) String y) { } </w:t>
+      </w:r>
+    </w:p>
+    <w:p>
+      <w:pPr>
+        <w:pStyle w:val="ListParagraph"/>
+        <w:ind w:firstLine="0"/>
+      </w:pPr>
+      <w:r>
+        <w:t>URL is : /20/Raj then x = 20, y = Raj</w:t>
+      </w:r>
+      <w:r>
+        <w:br/>
+        <w:t>URL is: /30/Vijay then x = 30, y = Vijay</w:t>
+      </w:r>
+    </w:p>
+    <w:p>
+      <w:pPr>
+        <w:pStyle w:val="ListParagraph"/>
+        <w:numPr>
+          <w:ilvl w:val="0"/>
+          <w:numId w:val="13"/>
+        </w:numPr>
+      </w:pPr>
+      <w:r>
+        <w:t>Request body: @Consumes(MediaType.JSON)</w:t>
+      </w:r>
+    </w:p>
+    <w:p>
+      <w:pPr>
+        <w:pStyle w:val="ListParagraph"/>
+        <w:ind w:firstLine="0"/>
+      </w:pPr>
+      <w:r>
+        <w:t xml:space="preserve">m1(Profile p) { … } </w:t>
+      </w:r>
+    </w:p>
+    <w:p>
+      <w:pPr>
+        <w:pStyle w:val="ListParagraph"/>
+        <w:ind w:firstLine="0"/>
+      </w:pPr>
+      <w:r>
+        <w:t>{ “name”:”Raj”, “password”:”1234”, “dob”:”2000-10-20”}</w:t>
+      </w:r>
+    </w:p>
+    <w:p>
+      <w:pPr>
+        <w:pStyle w:val="ListParagraph"/>
+        <w:ind w:firstLine="0"/>
+      </w:pPr>
+      <w:r>
+        <w:t>You must have a Profile class with name, password &amp; dob properties</w:t>
+      </w:r>
+    </w:p>
+    <w:p>
+      <w:pPr>
+        <w:pStyle w:val="ListParagraph"/>
+        <w:numPr>
+          <w:ilvl w:val="0"/>
+          <w:numId w:val="13"/>
+        </w:numPr>
+      </w:pPr>
+      <w:r>
+        <w:t>Query Parameter: @QueryParam(“key”)</w:t>
+      </w:r>
+    </w:p>
+    <w:p>
+      <w:pPr>
+        <w:pStyle w:val="ListParagraph"/>
+        <w:ind w:firstLine="0"/>
+      </w:pPr>
+      <w:r>
+        <w:t>/employee?id=20</w:t>
+      </w:r>
+    </w:p>
+    <w:p>
+      <w:pPr>
+        <w:pStyle w:val="ListParagraph"/>
+        <w:tabs>
+          <w:tab w:val="center" w:pos="5040"/>
+        </w:tabs>
+        <w:ind w:firstLine="0"/>
+      </w:pPr>
+      <w:r>
+        <w:t xml:space="preserve">m1(@QueryParam(“id”) int id) { … } </w:t>
+      </w:r>
+      <w:r>
+        <w:tab/>
+      </w:r>
+    </w:p>
+    <w:p>
+      <w:pPr>
+        <w:tabs>
+          <w:tab w:val="center" w:pos="5040"/>
+        </w:tabs>
+        <w:ind w:left="0" w:firstLine="0"/>
+      </w:pPr>
+      <w:r>
+        <w:drawing>
+          <wp:inline distT="0" distB="0" distL="0" distR="0" wp14:anchorId="3EA860A1" wp14:editId="743A109A">
+            <wp:extent cx="5943600" cy="2807970"/>
+            <wp:effectExtent l="0" t="0" r="0" b="0"/>
+            <wp:docPr id="1056514164" name="Picture 1"/>
+            <wp:cNvGraphicFramePr>
+              <a:graphicFrameLocks xmlns:a="http://schemas.openxmlformats.org/drawingml/2006/main" noChangeAspect="1"/>
+            </wp:cNvGraphicFramePr>
+            <a:graphic xmlns:a="http://schemas.openxmlformats.org/drawingml/2006/main">
+              <a:graphicData uri="http://schemas.openxmlformats.org/drawingml/2006/picture">
+                <pic:pic xmlns:pic="http://schemas.openxmlformats.org/drawingml/2006/picture">
+                  <pic:nvPicPr>
+                    <pic:cNvPr id="1056514164" name=""/>
+                    <pic:cNvPicPr/>
+                  </pic:nvPicPr>
+                  <pic:blipFill>
+                    <a:blip r:embed="rId15"/>
+                    <a:stretch>
+                      <a:fillRect/>
+                    </a:stretch>
+                  </pic:blipFill>
+                  <pic:spPr>
+                    <a:xfrm>
+                      <a:off x="0" y="0"/>
+                      <a:ext cx="5943600" cy="2807970"/>
+                    </a:xfrm>
+                    <a:prstGeom prst="rect">
+                      <a:avLst/>
+                    </a:prstGeom>
+                  </pic:spPr>
+                </pic:pic>
+              </a:graphicData>
+            </a:graphic>
+          </wp:inline>
+        </w:drawing>
+      </w:r>
+    </w:p>
+    <w:p>
+      <w:pPr>
+        <w:tabs>
+          <w:tab w:val="center" w:pos="5040"/>
+        </w:tabs>
+        <w:ind w:left="0" w:firstLine="0"/>
+      </w:pPr>
+      <w:r>
+        <w:rPr>
+          <w:highlight w:val="yellow"/>
+        </w:rPr>
+        <w:t>Note:</w:t>
+      </w:r>
+      <w:r>
+        <w:t xml:space="preserve"> We will be using Collection Framework to maintain multiple profile objects</w:t>
+      </w:r>
+    </w:p>
+    <w:p>
+      <w:pPr>
+        <w:tabs>
+          <w:tab w:val="center" w:pos="5040"/>
+        </w:tabs>
+        <w:ind w:left="0" w:firstLine="0"/>
+      </w:pPr>
+    </w:p>
+    <w:p>
+      <w:pPr>
+        <w:tabs>
+          <w:tab w:val="center" w:pos="5040"/>
+        </w:tabs>
+        <w:ind w:left="0" w:firstLine="0"/>
+      </w:pPr>
+    </w:p>
+    <w:p>
+      <w:pPr>
+        <w:tabs>
+          <w:tab w:val="center" w:pos="5040"/>
+        </w:tabs>
+        <w:ind w:left="0" w:firstLine="0"/>
+      </w:pPr>
+      <w:r>
+        <w:rPr>
+          <w:highlight w:val="yellow"/>
+        </w:rPr>
+        <w:t>Things to create</w:t>
+      </w:r>
+    </w:p>
+    <w:p>
+      <w:pPr>
+        <w:pStyle w:val="ListParagraph"/>
+        <w:numPr>
+          <w:ilvl w:val="0"/>
+          <w:numId w:val="14"/>
+        </w:numPr>
+        <w:tabs>
+          <w:tab w:val="center" w:pos="5040"/>
+        </w:tabs>
+      </w:pPr>
+      <w:r>
+        <w:lastRenderedPageBreak/>
+        <w:t>Profile - id, name, phone, dob , setters, getters, constructors</w:t>
+      </w:r>
+    </w:p>
+    <w:p>
+      <w:pPr>
+        <w:pStyle w:val="ListParagraph"/>
+        <w:numPr>
+          <w:ilvl w:val="0"/>
+          <w:numId w:val="14"/>
+        </w:numPr>
+        <w:tabs>
+          <w:tab w:val="center" w:pos="5040"/>
+        </w:tabs>
+      </w:pPr>
+      <w:r>
+        <w:t>ProfileService - crud operation performed on the Collection&lt;Profile&gt;</w:t>
+      </w:r>
+    </w:p>
+    <w:p>
+      <w:pPr>
+        <w:tabs>
+          <w:tab w:val="center" w:pos="5040"/>
+        </w:tabs>
+        <w:ind w:left="0" w:firstLine="0"/>
+      </w:pPr>
+      <w:r>
+        <w:rPr>
+          <w:highlight w:val="yellow"/>
+        </w:rPr>
+        <w:t>Profile.java</w:t>
+      </w:r>
+    </w:p>
+    <w:p>
+      <w:pPr>
+        <w:tabs>
+          <w:tab w:val="center" w:pos="5040"/>
+        </w:tabs>
+        <w:ind w:left="0" w:firstLine="0"/>
+      </w:pPr>
+      <w:r>
+        <w:drawing>
+          <wp:inline distT="0" distB="0" distL="0" distR="0" wp14:anchorId="5BBE9978" wp14:editId="3FBF4BD7">
+            <wp:extent cx="5943600" cy="5147945"/>
+            <wp:effectExtent l="0" t="0" r="0" b="0"/>
+            <wp:docPr id="1436507221" name="Picture 1"/>
+            <wp:cNvGraphicFramePr>
+              <a:graphicFrameLocks xmlns:a="http://schemas.openxmlformats.org/drawingml/2006/main" noChangeAspect="1"/>
+            </wp:cNvGraphicFramePr>
+            <a:graphic xmlns:a="http://schemas.openxmlformats.org/drawingml/2006/main">
+              <a:graphicData uri="http://schemas.openxmlformats.org/drawingml/2006/picture">
+                <pic:pic xmlns:pic="http://schemas.openxmlformats.org/drawingml/2006/picture">
+                  <pic:nvPicPr>
+                    <pic:cNvPr id="1436507221" name=""/>
+                    <pic:cNvPicPr/>
+                  </pic:nvPicPr>
+                  <pic:blipFill>
+                    <a:blip r:embed="rId16"/>
+                    <a:stretch>
+                      <a:fillRect/>
+                    </a:stretch>
+                  </pic:blipFill>
+                  <pic:spPr>
+                    <a:xfrm>
+                      <a:off x="0" y="0"/>
+                      <a:ext cx="5943600" cy="5147945"/>
+                    </a:xfrm>
+                    <a:prstGeom prst="rect">
+                      <a:avLst/>
+                    </a:prstGeom>
+                  </pic:spPr>
+                </pic:pic>
+              </a:graphicData>
+            </a:graphic>
+          </wp:inline>
+        </w:drawing>
+      </w:r>
+    </w:p>
+    <w:p>
+      <w:pPr>
+        <w:tabs>
+          <w:tab w:val="center" w:pos="5040"/>
+        </w:tabs>
+        <w:ind w:left="0" w:firstLine="0"/>
+      </w:pPr>
+    </w:p>
+    <w:p>
+      <w:pPr>
+        <w:tabs>
+          <w:tab w:val="center" w:pos="5040"/>
+        </w:tabs>
+        <w:ind w:left="0" w:firstLine="0"/>
+      </w:pPr>
+      <w:r>
+        <w:rPr>
+          <w:highlight w:val="yellow"/>
+        </w:rPr>
+        <w:t>src/com/oracle/service/ProfileService.java</w:t>
+      </w:r>
+    </w:p>
+    <w:p>
+      <w:pPr>
+        <w:tabs>
+          <w:tab w:val="center" w:pos="5040"/>
+        </w:tabs>
+        <w:ind w:left="0" w:firstLine="0"/>
+      </w:pPr>
+      <w:r>
+        <w:lastRenderedPageBreak/>
+        <w:drawing>
+          <wp:inline distT="0" distB="0" distL="0" distR="0" wp14:anchorId="78D92361" wp14:editId="6710978E">
+            <wp:extent cx="5943600" cy="3375660"/>
+            <wp:effectExtent l="0" t="0" r="0" b="0"/>
+            <wp:docPr id="922527337" name="Picture 1"/>
+            <wp:cNvGraphicFramePr>
+              <a:graphicFrameLocks xmlns:a="http://schemas.openxmlformats.org/drawingml/2006/main" noChangeAspect="1"/>
+            </wp:cNvGraphicFramePr>
+            <a:graphic xmlns:a="http://schemas.openxmlformats.org/drawingml/2006/main">
+              <a:graphicData uri="http://schemas.openxmlformats.org/drawingml/2006/picture">
+                <pic:pic xmlns:pic="http://schemas.openxmlformats.org/drawingml/2006/picture">
+                  <pic:nvPicPr>
+                    <pic:cNvPr id="922527337" name=""/>
+                    <pic:cNvPicPr/>
+                  </pic:nvPicPr>
+                  <pic:blipFill>
+                    <a:blip r:embed="rId17"/>
+                    <a:stretch>
+                      <a:fillRect/>
+                    </a:stretch>
+                  </pic:blipFill>
+                  <pic:spPr>
+                    <a:xfrm>
+                      <a:off x="0" y="0"/>
+                      <a:ext cx="5943600" cy="3375660"/>
+                    </a:xfrm>
+                    <a:prstGeom prst="rect">
+                      <a:avLst/>
+                    </a:prstGeom>
+                  </pic:spPr>
+                </pic:pic>
+              </a:graphicData>
+            </a:graphic>
+          </wp:inline>
+        </w:drawing>
+      </w:r>
+    </w:p>
+    <w:p>
+      <w:pPr>
+        <w:tabs>
+          <w:tab w:val="center" w:pos="5040"/>
+        </w:tabs>
+        <w:ind w:left="0" w:firstLine="0"/>
+      </w:pPr>
+    </w:p>
+    <w:p>
+      <w:pPr>
+        <w:tabs>
+          <w:tab w:val="center" w:pos="5040"/>
+        </w:tabs>
+        <w:ind w:left="0" w:firstLine="0"/>
+      </w:pPr>
+      <w:r>
+        <w:rPr>
+          <w:highlight w:val="yellow"/>
+        </w:rPr>
+        <w:t>Modify the controller to call the methods of service</w:t>
+      </w:r>
+    </w:p>
+    <w:p>
+      <w:pPr>
+        <w:tabs>
+          <w:tab w:val="center" w:pos="5040"/>
+        </w:tabs>
+        <w:ind w:left="0" w:firstLine="0"/>
+      </w:pPr>
+      <w:r>
+        <w:drawing>
+          <wp:inline distT="0" distB="0" distL="0" distR="0" wp14:anchorId="7DA1EF57" wp14:editId="227D0ECA">
+            <wp:extent cx="5943600" cy="2614295"/>
+            <wp:effectExtent l="0" t="0" r="0" b="0"/>
+            <wp:docPr id="1269009966" name="Picture 1"/>
+            <wp:cNvGraphicFramePr>
+              <a:graphicFrameLocks xmlns:a="http://schemas.openxmlformats.org/drawingml/2006/main" noChangeAspect="1"/>
+            </wp:cNvGraphicFramePr>
+            <a:graphic xmlns:a="http://schemas.openxmlformats.org/drawingml/2006/main">
+              <a:graphicData uri="http://schemas.openxmlformats.org/drawingml/2006/picture">
+                <pic:pic xmlns:pic="http://schemas.openxmlformats.org/drawingml/2006/picture">
+                  <pic:nvPicPr>
+                    <pic:cNvPr id="1269009966" name=""/>
+                    <pic:cNvPicPr/>
+                  </pic:nvPicPr>
+                  <pic:blipFill>
+                    <a:blip r:embed="rId18"/>
+                    <a:stretch>
+                      <a:fillRect/>
+                    </a:stretch>
+                  </pic:blipFill>
+                  <pic:spPr>
+                    <a:xfrm>
+                      <a:off x="0" y="0"/>
+                      <a:ext cx="5943600" cy="2614295"/>
+                    </a:xfrm>
+                    <a:prstGeom prst="rect">
+                      <a:avLst/>
+                    </a:prstGeom>
+                  </pic:spPr>
+                </pic:pic>
+              </a:graphicData>
+            </a:graphic>
+          </wp:inline>
+        </w:drawing>
+      </w:r>
+    </w:p>
+    <w:p>
+      <w:pPr>
+        <w:tabs>
+          <w:tab w:val="center" w:pos="5040"/>
+        </w:tabs>
+        <w:ind w:left="0" w:firstLine="0"/>
+      </w:pPr>
+    </w:p>
+    <w:p>
+      <w:pPr>
+        <w:tabs>
+          <w:tab w:val="center" w:pos="5040"/>
+        </w:tabs>
+        <w:ind w:left="0" w:firstLine="0"/>
+      </w:pPr>
+      <w:r>
+        <w:rPr>
+          <w:highlight w:val="yellow"/>
+        </w:rPr>
+        <w:t>Output:</w:t>
+      </w:r>
+    </w:p>
+    <w:p>
+      <w:pPr>
+        <w:tabs>
+          <w:tab w:val="center" w:pos="5040"/>
+        </w:tabs>
+        <w:ind w:left="0" w:firstLine="0"/>
+      </w:pPr>
+      <w:r>
+        <w:lastRenderedPageBreak/>
+        <w:drawing>
+          <wp:inline distT="0" distB="0" distL="0" distR="0" wp14:anchorId="70F2AAF9" wp14:editId="5C1DACF9">
+            <wp:extent cx="5943600" cy="2320925"/>
+            <wp:effectExtent l="0" t="0" r="0" b="3175"/>
+            <wp:docPr id="80208541" name="Picture 1"/>
+            <wp:cNvGraphicFramePr>
+              <a:graphicFrameLocks xmlns:a="http://schemas.openxmlformats.org/drawingml/2006/main" noChangeAspect="1"/>
+            </wp:cNvGraphicFramePr>
+            <a:graphic xmlns:a="http://schemas.openxmlformats.org/drawingml/2006/main">
+              <a:graphicData uri="http://schemas.openxmlformats.org/drawingml/2006/picture">
+                <pic:pic xmlns:pic="http://schemas.openxmlformats.org/drawingml/2006/picture">
+                  <pic:nvPicPr>
+                    <pic:cNvPr id="80208541" name=""/>
+                    <pic:cNvPicPr/>
+                  </pic:nvPicPr>
+                  <pic:blipFill>
+                    <a:blip r:embed="rId19"/>
+                    <a:stretch>
+                      <a:fillRect/>
+                    </a:stretch>
+                  </pic:blipFill>
+                  <pic:spPr>
+                    <a:xfrm>
+                      <a:off x="0" y="0"/>
+                      <a:ext cx="5943600" cy="2320925"/>
+                    </a:xfrm>
+                    <a:prstGeom prst="rect">
+                      <a:avLst/>
+                    </a:prstGeom>
+                  </pic:spPr>
+                </pic:pic>
+              </a:graphicData>
+            </a:graphic>
+          </wp:inline>
+        </w:drawing>
+      </w:r>
+    </w:p>
     <w:sectPr>
       <w:pgSz w:w="12240" w:h="15840"/>
       <w:pgMar w:top="1440" w:right="1440" w:bottom="1440" w:left="1440" w:header="720" w:footer="720" w:gutter="0"/>
@@ -1528,6 +2120,95 @@
 <file path=word/numbering.xml><?xml version="1.0" encoding="utf-8"?>
 <w:numbering xmlns:wpc="http://schemas.microsoft.com/office/word/2010/wordprocessingCanvas" xmlns:cx="http://schemas.microsoft.com/office/drawing/2014/chartex" xmlns:cx1="http://schemas.microsoft.com/office/drawing/2015/9/8/chartex" xmlns:cx2="http://schemas.microsoft.com/office/drawing/2015/10/21/chartex" xmlns:cx3="http://schemas.microsoft.com/office/drawing/2016/5/9/chartex" xmlns:cx4="http://schemas.microsoft.com/office/drawing/2016/5/10/chartex" xmlns:cx5="http://schemas.microsoft.com/office/drawing/2016/5/11/chartex" xmlns:cx6="http://schemas.microsoft.com/office/drawing/2016/5/12/chartex" xmlns:cx7="http://schemas.microsoft.com/office/drawing/2016/5/13/chartex" xmlns:cx8="http://schemas.microsoft.com/office/drawing/2016/5/14/chartex" xmlns:mc="http://schemas.openxmlformats.org/markup-compatibility/2006" xmlns:aink="http://schemas.microsoft.com/office/drawing/2016/ink" xmlns:am3d="http://schemas.microsoft.com/office/drawing/2017/model3d" xmlns:o="urn:schemas-microsoft-com:office:office" xmlns:oel="http://schemas.microsoft.com/office/2019/extlst" xmlns:r="http://schemas.openxmlformats.org/officeDocument/2006/relationships" xmlns:m="http://schemas.openxmlformats.org/officeDocument/2006/math" xmlns:v="urn:schemas-microsoft-com:vml" xmlns:wp14="http://schemas.microsoft.com/office/word/2010/wordprocessingDrawing" xmlns:wp="http://schemas.openxmlformats.org/drawingml/2006/wordprocessingDrawing" xmlns:w10="urn:schemas-microsoft-com:office:word" xmlns:w="http://schemas.openxmlformats.org/wordprocessingml/2006/main" xmlns:w14="http://schemas.microsoft.com/office/word/2010/wordml" xmlns:w15="http://schemas.microsoft.com/office/word/2012/wordml" xmlns:w16cex="http://schemas.microsoft.com/office/word/2018/wordml/cex" xmlns:w16cid="http://schemas.microsoft.com/office/word/2016/wordml/cid" xmlns:w16="http://schemas.microsoft.com/office/word/2018/wordml" xmlns:w16du="http://schemas.microsoft.com/office/word/2023/wordml/word16du" xmlns:w16sdtdh="http://schemas.microsoft.com/office/word/2020/wordml/sdtdatahash" xmlns:w16se="http://schemas.microsoft.com/office/word/2015/wordml/symex" xmlns:wpg="http://schemas.microsoft.com/office/word/2010/wordprocessingGroup" xmlns:wpi="http://schemas.microsoft.com/office/word/2010/wordprocessingInk" xmlns:wne="http://schemas.microsoft.com/office/word/2006/wordml" xmlns:wps="http://schemas.microsoft.com/office/word/2010/wordprocessingShape" mc:Ignorable="w14 w15 w16se w16cid w16 w16cex w16sdtdh w16du wp14">
   <w:abstractNum w:abstractNumId="0" w15:restartNumberingAfterBreak="0">
+    <w:nsid w:val="002B2FFC"/>
+    <w:multiLevelType w:val="hybridMultilevel"/>
+    <w:tmpl w:val="290C3AF0"/>
+    <w:lvl w:ilvl="0" w:tplc="0409000F">
+      <w:start w:val="1"/>
+      <w:numFmt w:val="decimal"/>
+      <w:lvlText w:val="%1."/>
+      <w:lvlJc w:val="left"/>
+      <w:pPr>
+        <w:ind w:left="720" w:hanging="360"/>
+      </w:pPr>
+      <w:rPr>
+        <w:rFonts w:hint="default"/>
+      </w:rPr>
+    </w:lvl>
+    <w:lvl w:ilvl="1" w:tplc="04090019" w:tentative="1">
+      <w:start w:val="1"/>
+      <w:numFmt w:val="lowerLetter"/>
+      <w:lvlText w:val="%2."/>
+      <w:lvlJc w:val="left"/>
+      <w:pPr>
+        <w:ind w:left="1440" w:hanging="360"/>
+      </w:pPr>
+    </w:lvl>
+    <w:lvl w:ilvl="2" w:tplc="0409001B" w:tentative="1">
+      <w:start w:val="1"/>
+      <w:numFmt w:val="lowerRoman"/>
+      <w:lvlText w:val="%3."/>
+      <w:lvlJc w:val="right"/>
+      <w:pPr>
+        <w:ind w:left="2160" w:hanging="180"/>
+      </w:pPr>
+    </w:lvl>
+    <w:lvl w:ilvl="3" w:tplc="0409000F" w:tentative="1">
+      <w:start w:val="1"/>
+      <w:numFmt w:val="decimal"/>
+      <w:lvlText w:val="%4."/>
+      <w:lvlJc w:val="left"/>
+      <w:pPr>
+        <w:ind w:left="2880" w:hanging="360"/>
+      </w:pPr>
+    </w:lvl>
+    <w:lvl w:ilvl="4" w:tplc="04090019" w:tentative="1">
+      <w:start w:val="1"/>
+      <w:numFmt w:val="lowerLetter"/>
+      <w:lvlText w:val="%5."/>
+      <w:lvlJc w:val="left"/>
+      <w:pPr>
+        <w:ind w:left="3600" w:hanging="360"/>
+      </w:pPr>
+    </w:lvl>
+    <w:lvl w:ilvl="5" w:tplc="0409001B" w:tentative="1">
+      <w:start w:val="1"/>
+      <w:numFmt w:val="lowerRoman"/>
+      <w:lvlText w:val="%6."/>
+      <w:lvlJc w:val="right"/>
+      <w:pPr>
+        <w:ind w:left="4320" w:hanging="180"/>
+      </w:pPr>
+    </w:lvl>
+    <w:lvl w:ilvl="6" w:tplc="0409000F" w:tentative="1">
+      <w:start w:val="1"/>
+      <w:numFmt w:val="decimal"/>
+      <w:lvlText w:val="%7."/>
+      <w:lvlJc w:val="left"/>
+      <w:pPr>
+        <w:ind w:left="5040" w:hanging="360"/>
+      </w:pPr>
+    </w:lvl>
+    <w:lvl w:ilvl="7" w:tplc="04090019" w:tentative="1">
+      <w:start w:val="1"/>
+      <w:numFmt w:val="lowerLetter"/>
+      <w:lvlText w:val="%8."/>
+      <w:lvlJc w:val="left"/>
+      <w:pPr>
+        <w:ind w:left="5760" w:hanging="360"/>
+      </w:pPr>
+    </w:lvl>
+    <w:lvl w:ilvl="8" w:tplc="0409001B" w:tentative="1">
+      <w:start w:val="1"/>
+      <w:numFmt w:val="lowerRoman"/>
+      <w:lvlText w:val="%9."/>
+      <w:lvlJc w:val="right"/>
+      <w:pPr>
+        <w:ind w:left="6480" w:hanging="180"/>
+      </w:pPr>
+    </w:lvl>
+  </w:abstractNum>
+  <w:abstractNum w:abstractNumId="1" w15:restartNumberingAfterBreak="0">
     <w:nsid w:val="021C1FD8"/>
     <w:multiLevelType w:val="hybridMultilevel"/>
     <w:tmpl w:val="B5680448"/>
@@ -1640,7 +2321,7 @@
       </w:rPr>
     </w:lvl>
   </w:abstractNum>
-  <w:abstractNum w:abstractNumId="1" w15:restartNumberingAfterBreak="0">
+  <w:abstractNum w:abstractNumId="2" w15:restartNumberingAfterBreak="0">
     <w:nsid w:val="0951119F"/>
     <w:multiLevelType w:val="hybridMultilevel"/>
     <w:tmpl w:val="E8581C0E"/>
@@ -1753,7 +2434,96 @@
       </w:rPr>
     </w:lvl>
   </w:abstractNum>
-  <w:abstractNum w:abstractNumId="2" w15:restartNumberingAfterBreak="0">
+  <w:abstractNum w:abstractNumId="3" w15:restartNumberingAfterBreak="0">
+    <w:nsid w:val="0A533527"/>
+    <w:multiLevelType w:val="hybridMultilevel"/>
+    <w:tmpl w:val="8FC6117E"/>
+    <w:lvl w:ilvl="0" w:tplc="0409000F">
+      <w:start w:val="1"/>
+      <w:numFmt w:val="decimal"/>
+      <w:lvlText w:val="%1."/>
+      <w:lvlJc w:val="left"/>
+      <w:pPr>
+        <w:ind w:left="720" w:hanging="360"/>
+      </w:pPr>
+      <w:rPr>
+        <w:rFonts w:hint="default"/>
+      </w:rPr>
+    </w:lvl>
+    <w:lvl w:ilvl="1" w:tplc="04090019" w:tentative="1">
+      <w:start w:val="1"/>
+      <w:numFmt w:val="lowerLetter"/>
+      <w:lvlText w:val="%2."/>
+      <w:lvlJc w:val="left"/>
+      <w:pPr>
+        <w:ind w:left="1440" w:hanging="360"/>
+      </w:pPr>
+    </w:lvl>
+    <w:lvl w:ilvl="2" w:tplc="0409001B" w:tentative="1">
+      <w:start w:val="1"/>
+      <w:numFmt w:val="lowerRoman"/>
+      <w:lvlText w:val="%3."/>
+      <w:lvlJc w:val="right"/>
+      <w:pPr>
+        <w:ind w:left="2160" w:hanging="180"/>
+      </w:pPr>
+    </w:lvl>
+    <w:lvl w:ilvl="3" w:tplc="0409000F" w:tentative="1">
+      <w:start w:val="1"/>
+      <w:numFmt w:val="decimal"/>
+      <w:lvlText w:val="%4."/>
+      <w:lvlJc w:val="left"/>
+      <w:pPr>
+        <w:ind w:left="2880" w:hanging="360"/>
+      </w:pPr>
+    </w:lvl>
+    <w:lvl w:ilvl="4" w:tplc="04090019" w:tentative="1">
+      <w:start w:val="1"/>
+      <w:numFmt w:val="lowerLetter"/>
+      <w:lvlText w:val="%5."/>
+      <w:lvlJc w:val="left"/>
+      <w:pPr>
+        <w:ind w:left="3600" w:hanging="360"/>
+      </w:pPr>
+    </w:lvl>
+    <w:lvl w:ilvl="5" w:tplc="0409001B" w:tentative="1">
+      <w:start w:val="1"/>
+      <w:numFmt w:val="lowerRoman"/>
+      <w:lvlText w:val="%6."/>
+      <w:lvlJc w:val="right"/>
+      <w:pPr>
+        <w:ind w:left="4320" w:hanging="180"/>
+      </w:pPr>
+    </w:lvl>
+    <w:lvl w:ilvl="6" w:tplc="0409000F" w:tentative="1">
+      <w:start w:val="1"/>
+      <w:numFmt w:val="decimal"/>
+      <w:lvlText w:val="%7."/>
+      <w:lvlJc w:val="left"/>
+      <w:pPr>
+        <w:ind w:left="5040" w:hanging="360"/>
+      </w:pPr>
+    </w:lvl>
+    <w:lvl w:ilvl="7" w:tplc="04090019" w:tentative="1">
+      <w:start w:val="1"/>
+      <w:numFmt w:val="lowerLetter"/>
+      <w:lvlText w:val="%8."/>
+      <w:lvlJc w:val="left"/>
+      <w:pPr>
+        <w:ind w:left="5760" w:hanging="360"/>
+      </w:pPr>
+    </w:lvl>
+    <w:lvl w:ilvl="8" w:tplc="0409001B" w:tentative="1">
+      <w:start w:val="1"/>
+      <w:numFmt w:val="lowerRoman"/>
+      <w:lvlText w:val="%9."/>
+      <w:lvlJc w:val="right"/>
+      <w:pPr>
+        <w:ind w:left="6480" w:hanging="180"/>
+      </w:pPr>
+    </w:lvl>
+  </w:abstractNum>
+  <w:abstractNum w:abstractNumId="4" w15:restartNumberingAfterBreak="0">
     <w:nsid w:val="0EC433D9"/>
     <w:multiLevelType w:val="hybridMultilevel"/>
     <w:tmpl w:val="FB76972E"/>
@@ -1842,7 +2612,7 @@
       </w:pPr>
     </w:lvl>
   </w:abstractNum>
-  <w:abstractNum w:abstractNumId="3" w15:restartNumberingAfterBreak="0">
+  <w:abstractNum w:abstractNumId="5" w15:restartNumberingAfterBreak="0">
     <w:nsid w:val="0F113036"/>
     <w:multiLevelType w:val="hybridMultilevel"/>
     <w:tmpl w:val="E8DAA3C8"/>
@@ -1931,7 +2701,7 @@
       </w:pPr>
     </w:lvl>
   </w:abstractNum>
-  <w:abstractNum w:abstractNumId="4" w15:restartNumberingAfterBreak="0">
+  <w:abstractNum w:abstractNumId="6" w15:restartNumberingAfterBreak="0">
     <w:nsid w:val="1AF3017F"/>
     <w:multiLevelType w:val="hybridMultilevel"/>
     <w:tmpl w:val="9E383688"/>
@@ -2020,7 +2790,7 @@
       </w:pPr>
     </w:lvl>
   </w:abstractNum>
-  <w:abstractNum w:abstractNumId="5" w15:restartNumberingAfterBreak="0">
+  <w:abstractNum w:abstractNumId="7" w15:restartNumberingAfterBreak="0">
     <w:nsid w:val="2D11315A"/>
     <w:multiLevelType w:val="hybridMultilevel"/>
     <w:tmpl w:val="002E3FC2"/>
@@ -2109,7 +2879,96 @@
       </w:pPr>
     </w:lvl>
   </w:abstractNum>
-  <w:abstractNum w:abstractNumId="6" w15:restartNumberingAfterBreak="0">
+  <w:abstractNum w:abstractNumId="8" w15:restartNumberingAfterBreak="0">
+    <w:nsid w:val="39577F9B"/>
+    <w:multiLevelType w:val="hybridMultilevel"/>
+    <w:tmpl w:val="6D76D8B2"/>
+    <w:lvl w:ilvl="0" w:tplc="0409000F">
+      <w:start w:val="1"/>
+      <w:numFmt w:val="decimal"/>
+      <w:lvlText w:val="%1."/>
+      <w:lvlJc w:val="left"/>
+      <w:pPr>
+        <w:ind w:left="720" w:hanging="360"/>
+      </w:pPr>
+      <w:rPr>
+        <w:rFonts w:hint="default"/>
+      </w:rPr>
+    </w:lvl>
+    <w:lvl w:ilvl="1" w:tplc="04090019" w:tentative="1">
+      <w:start w:val="1"/>
+      <w:numFmt w:val="lowerLetter"/>
+      <w:lvlText w:val="%2."/>
+      <w:lvlJc w:val="left"/>
+      <w:pPr>
+        <w:ind w:left="1440" w:hanging="360"/>
+      </w:pPr>
+    </w:lvl>
+    <w:lvl w:ilvl="2" w:tplc="0409001B" w:tentative="1">
+      <w:start w:val="1"/>
+      <w:numFmt w:val="lowerRoman"/>
+      <w:lvlText w:val="%3."/>
+      <w:lvlJc w:val="right"/>
+      <w:pPr>
+        <w:ind w:left="2160" w:hanging="180"/>
+      </w:pPr>
+    </w:lvl>
+    <w:lvl w:ilvl="3" w:tplc="0409000F" w:tentative="1">
+      <w:start w:val="1"/>
+      <w:numFmt w:val="decimal"/>
+      <w:lvlText w:val="%4."/>
+      <w:lvlJc w:val="left"/>
+      <w:pPr>
+        <w:ind w:left="2880" w:hanging="360"/>
+      </w:pPr>
+    </w:lvl>
+    <w:lvl w:ilvl="4" w:tplc="04090019" w:tentative="1">
+      <w:start w:val="1"/>
+      <w:numFmt w:val="lowerLetter"/>
+      <w:lvlText w:val="%5."/>
+      <w:lvlJc w:val="left"/>
+      <w:pPr>
+        <w:ind w:left="3600" w:hanging="360"/>
+      </w:pPr>
+    </w:lvl>
+    <w:lvl w:ilvl="5" w:tplc="0409001B" w:tentative="1">
+      <w:start w:val="1"/>
+      <w:numFmt w:val="lowerRoman"/>
+      <w:lvlText w:val="%6."/>
+      <w:lvlJc w:val="right"/>
+      <w:pPr>
+        <w:ind w:left="4320" w:hanging="180"/>
+      </w:pPr>
+    </w:lvl>
+    <w:lvl w:ilvl="6" w:tplc="0409000F" w:tentative="1">
+      <w:start w:val="1"/>
+      <w:numFmt w:val="decimal"/>
+      <w:lvlText w:val="%7."/>
+      <w:lvlJc w:val="left"/>
+      <w:pPr>
+        <w:ind w:left="5040" w:hanging="360"/>
+      </w:pPr>
+    </w:lvl>
+    <w:lvl w:ilvl="7" w:tplc="04090019" w:tentative="1">
+      <w:start w:val="1"/>
+      <w:numFmt w:val="lowerLetter"/>
+      <w:lvlText w:val="%8."/>
+      <w:lvlJc w:val="left"/>
+      <w:pPr>
+        <w:ind w:left="5760" w:hanging="360"/>
+      </w:pPr>
+    </w:lvl>
+    <w:lvl w:ilvl="8" w:tplc="0409001B" w:tentative="1">
+      <w:start w:val="1"/>
+      <w:numFmt w:val="lowerRoman"/>
+      <w:lvlText w:val="%9."/>
+      <w:lvlJc w:val="right"/>
+      <w:pPr>
+        <w:ind w:left="6480" w:hanging="180"/>
+      </w:pPr>
+    </w:lvl>
+  </w:abstractNum>
+  <w:abstractNum w:abstractNumId="9" w15:restartNumberingAfterBreak="0">
     <w:nsid w:val="414A6D2C"/>
     <w:multiLevelType w:val="hybridMultilevel"/>
     <w:tmpl w:val="478AD6B8"/>
@@ -2198,7 +3057,7 @@
       </w:pPr>
     </w:lvl>
   </w:abstractNum>
-  <w:abstractNum w:abstractNumId="7" w15:restartNumberingAfterBreak="0">
+  <w:abstractNum w:abstractNumId="10" w15:restartNumberingAfterBreak="0">
     <w:nsid w:val="496F75FD"/>
     <w:multiLevelType w:val="hybridMultilevel"/>
     <w:tmpl w:val="D9AAE630"/>
@@ -2287,7 +3146,7 @@
       </w:pPr>
     </w:lvl>
   </w:abstractNum>
-  <w:abstractNum w:abstractNumId="8" w15:restartNumberingAfterBreak="0">
+  <w:abstractNum w:abstractNumId="11" w15:restartNumberingAfterBreak="0">
     <w:nsid w:val="5A6D5C20"/>
     <w:multiLevelType w:val="hybridMultilevel"/>
     <w:tmpl w:val="D5A6C0E8"/>
@@ -2376,7 +3235,7 @@
       </w:pPr>
     </w:lvl>
   </w:abstractNum>
-  <w:abstractNum w:abstractNumId="9" w15:restartNumberingAfterBreak="0">
+  <w:abstractNum w:abstractNumId="12" w15:restartNumberingAfterBreak="0">
     <w:nsid w:val="73927369"/>
     <w:multiLevelType w:val="hybridMultilevel"/>
     <w:tmpl w:val="9F9003D0"/>
@@ -2465,7 +3324,7 @@
       </w:pPr>
     </w:lvl>
   </w:abstractNum>
-  <w:abstractNum w:abstractNumId="10" w15:restartNumberingAfterBreak="0">
+  <w:abstractNum w:abstractNumId="13" w15:restartNumberingAfterBreak="0">
     <w:nsid w:val="74AA773B"/>
     <w:multiLevelType w:val="hybridMultilevel"/>
     <w:tmpl w:val="82A8E826"/>
@@ -2555,37 +3414,46 @@
     </w:lvl>
   </w:abstractNum>
   <w:num w:numId="1" w16cid:durableId="1410811101">
-    <w:abstractNumId w:val="0"/>
+    <w:abstractNumId w:val="1"/>
   </w:num>
   <w:num w:numId="2" w16cid:durableId="315232723">
-    <w:abstractNumId w:val="1"/>
+    <w:abstractNumId w:val="2"/>
   </w:num>
   <w:num w:numId="3" w16cid:durableId="1750424462">
+    <w:abstractNumId w:val="9"/>
+  </w:num>
+  <w:num w:numId="4" w16cid:durableId="1705788520">
+    <w:abstractNumId w:val="4"/>
+  </w:num>
+  <w:num w:numId="5" w16cid:durableId="229314066">
+    <w:abstractNumId w:val="7"/>
+  </w:num>
+  <w:num w:numId="6" w16cid:durableId="593975427">
+    <w:abstractNumId w:val="5"/>
+  </w:num>
+  <w:num w:numId="7" w16cid:durableId="1088690863">
+    <w:abstractNumId w:val="11"/>
+  </w:num>
+  <w:num w:numId="8" w16cid:durableId="1705591386">
+    <w:abstractNumId w:val="13"/>
+  </w:num>
+  <w:num w:numId="9" w16cid:durableId="422384429">
     <w:abstractNumId w:val="6"/>
   </w:num>
-  <w:num w:numId="4" w16cid:durableId="1705788520">
-    <w:abstractNumId w:val="2"/>
+  <w:num w:numId="10" w16cid:durableId="146827123">
+    <w:abstractNumId w:val="10"/>
   </w:num>
-  <w:num w:numId="5" w16cid:durableId="229314066">
-    <w:abstractNumId w:val="5"/>
+  <w:num w:numId="11" w16cid:durableId="344211902">
+    <w:abstractNumId w:val="12"/>
   </w:num>
-  <w:num w:numId="6" w16cid:durableId="593975427">
+  <w:num w:numId="12" w16cid:durableId="551160009">
+    <w:abstractNumId w:val="8"/>
+  </w:num>
+  <w:num w:numId="13" w16cid:durableId="1179386908">
     <w:abstractNumId w:val="3"/>
   </w:num>
-  <w:num w:numId="7" w16cid:durableId="1088690863">
-    <w:abstractNumId w:val="8"/>
-  </w:num>
-  <w:num w:numId="8" w16cid:durableId="1705591386">
-    <w:abstractNumId w:val="10"/>
-  </w:num>
-  <w:num w:numId="9" w16cid:durableId="422384429">
-    <w:abstractNumId w:val="4"/>
-  </w:num>
-  <w:num w:numId="10" w16cid:durableId="146827123">
-    <w:abstractNumId w:val="7"/>
-  </w:num>
-  <w:num w:numId="11" w16cid:durableId="344211902">
-    <w:abstractNumId w:val="9"/>
+  <w:num w:numId="14" w16cid:durableId="512381050">
+    <w:abstractNumId w:val="0"/>
   </w:num>
 </w:numbering>
 </file>

</xml_diff>

<commit_message>
day 3 example and material
</commit_message>
<xml_diff>
--- a/Webservices Notes.docx
+++ b/Webservices Notes.docx
@@ -346,7 +346,17 @@
               <w:ind w:left="0" w:firstLine="0"/>
             </w:pPr>
             <w:r>
-              <w:t>It exchanges data in XML format only, it is a old webservice before REST</w:t>
+              <w:t xml:space="preserve">It exchanges data in XML format only, it is </w:t>
+            </w:r>
+            <w:proofErr w:type="spellStart"/>
+            <w:proofErr w:type="gramStart"/>
+            <w:r>
+              <w:t>a</w:t>
+            </w:r>
+            <w:proofErr w:type="spellEnd"/>
+            <w:proofErr w:type="gramEnd"/>
+            <w:r>
+              <w:t xml:space="preserve"> old webservice before REST</w:t>
             </w:r>
           </w:p>
         </w:tc>
@@ -393,7 +403,15 @@
               <w:ind w:left="0" w:firstLine="0"/>
             </w:pPr>
             <w:r>
-              <w:t>It doesn’t use any protocol for the structure, however it uses HTTP protocol to transfer the data</w:t>
+              <w:t xml:space="preserve">It doesn’t use any protocol for the </w:t>
+            </w:r>
+            <w:proofErr w:type="gramStart"/>
+            <w:r>
+              <w:t>structure,</w:t>
+            </w:r>
+            <w:proofErr w:type="gramEnd"/>
+            <w:r>
+              <w:t xml:space="preserve"> however it uses HTTP protocol to transfer the data</w:t>
             </w:r>
           </w:p>
         </w:tc>
@@ -587,10 +605,20 @@
           <w:numId w:val="6"/>
         </w:numPr>
       </w:pPr>
+      <w:proofErr w:type="spellStart"/>
       <w:r>
         <w:lastRenderedPageBreak/>
-        <w:t>RestEasy - Jboss</w:t>
-      </w:r>
+        <w:t>RestEasy</w:t>
+      </w:r>
+      <w:proofErr w:type="spellEnd"/>
+      <w:r>
+        <w:t xml:space="preserve"> - </w:t>
+      </w:r>
+      <w:proofErr w:type="spellStart"/>
+      <w:r>
+        <w:t>Jboss</w:t>
+      </w:r>
+      <w:proofErr w:type="spellEnd"/>
     </w:p>
     <w:p>
       <w:pPr>
@@ -684,7 +712,15 @@
         <w:ind w:left="0" w:firstLine="0"/>
       </w:pPr>
       <w:r>
-        <w:t>We must create a dynamic web project and configure a server &amp; then convert into maven project(download libraries</w:t>
+        <w:t xml:space="preserve">We must create a dynamic web project and configure a server &amp; then convert into maven </w:t>
+      </w:r>
+      <w:proofErr w:type="gramStart"/>
+      <w:r>
+        <w:t>project(</w:t>
+      </w:r>
+      <w:proofErr w:type="gramEnd"/>
+      <w:r>
+        <w:t>download libraries</w:t>
       </w:r>
       <w:r>
         <w:t xml:space="preserve"> - </w:t>
@@ -771,7 +807,15 @@
         <w:ind w:left="0" w:firstLine="0"/>
       </w:pPr>
       <w:r>
-        <w:t>Every application follows an architecture called as MVC(Model View Controller) architecture to separate the concerns (logics)</w:t>
+        <w:t xml:space="preserve">Every application follows an architecture called as </w:t>
+      </w:r>
+      <w:proofErr w:type="gramStart"/>
+      <w:r>
+        <w:t>MVC(</w:t>
+      </w:r>
+      <w:proofErr w:type="gramEnd"/>
+      <w:r>
+        <w:t>Model View Controller) architecture to separate the concerns (logics)</w:t>
       </w:r>
     </w:p>
     <w:p>
@@ -983,12 +1027,16 @@
         <w:lastRenderedPageBreak/>
         <w:t xml:space="preserve">Look at the &lt;param-value&gt; at line 20, which has </w:t>
       </w:r>
+      <w:proofErr w:type="spellStart"/>
+      <w:proofErr w:type="gramStart"/>
       <w:r>
         <w:rPr>
           <w:highlight w:val="yellow"/>
         </w:rPr>
         <w:t>com.oracle</w:t>
       </w:r>
+      <w:proofErr w:type="spellEnd"/>
+      <w:proofErr w:type="gramEnd"/>
       <w:r>
         <w:t xml:space="preserve"> this must be the package where your controller class must </w:t>
       </w:r>
@@ -1375,8 +1423,21 @@
       <w:pPr>
         <w:ind w:left="0" w:firstLine="0"/>
       </w:pPr>
-      <w:r>
-        <w:t>Response.status(200).entities(“Hello World”).build();</w:t>
+      <w:proofErr w:type="spellStart"/>
+      <w:r>
+        <w:t>Response.status</w:t>
+      </w:r>
+      <w:proofErr w:type="spellEnd"/>
+      <w:r>
+        <w:t>(200</w:t>
+      </w:r>
+      <w:proofErr w:type="gramStart"/>
+      <w:r>
+        <w:t>).entities</w:t>
+      </w:r>
+      <w:proofErr w:type="gramEnd"/>
+      <w:r>
+        <w:t>(“Hello World”).build();</w:t>
       </w:r>
     </w:p>
     <w:p>
@@ -1551,11 +1612,19 @@
       <w:pPr>
         <w:ind w:left="0" w:firstLine="0"/>
       </w:pPr>
-      <w:r>
-        <w:rPr>
-          <w:highlight w:val="yellow"/>
-        </w:rPr>
-        <w:t>Ways view can pass the data to the webservice</w:t>
+      <w:proofErr w:type="gramStart"/>
+      <w:r>
+        <w:rPr>
+          <w:highlight w:val="yellow"/>
+        </w:rPr>
+        <w:t>Ways</w:t>
+      </w:r>
+      <w:proofErr w:type="gramEnd"/>
+      <w:r>
+        <w:rPr>
+          <w:highlight w:val="yellow"/>
+        </w:rPr>
+        <w:t xml:space="preserve"> view can pass the data to the webservice</w:t>
       </w:r>
     </w:p>
     <w:p>
@@ -1591,7 +1660,15 @@
         </w:numPr>
       </w:pPr>
       <w:r>
-        <w:t>Query parameters ( optional parameter )</w:t>
+        <w:t xml:space="preserve">Query parameters </w:t>
+      </w:r>
+      <w:proofErr w:type="gramStart"/>
+      <w:r>
+        <w:t>( optional</w:t>
+      </w:r>
+      <w:proofErr w:type="gramEnd"/>
+      <w:r>
+        <w:t xml:space="preserve"> parameter )</w:t>
       </w:r>
     </w:p>
     <w:p>
@@ -1631,7 +1708,15 @@
       </w:r>
       <w:r>
         <w:br/>
-        <w:t xml:space="preserve">m1(@PathParam(“id”) int x, @PathParam(“name”) String y) { } </w:t>
+        <w:t xml:space="preserve">m1(@PathParam(“id”) int x, @PathParam(“name”) String y) </w:t>
+      </w:r>
+      <w:proofErr w:type="gramStart"/>
+      <w:r>
+        <w:t>{ }</w:t>
+      </w:r>
+      <w:proofErr w:type="gramEnd"/>
+      <w:r>
+        <w:t xml:space="preserve"> </w:t>
       </w:r>
     </w:p>
     <w:p>
@@ -1640,7 +1725,15 @@
         <w:ind w:firstLine="0"/>
       </w:pPr>
       <w:r>
-        <w:t>URL is : /20/Raj then x = 20, y = Raj</w:t>
+        <w:t xml:space="preserve">URL </w:t>
+      </w:r>
+      <w:proofErr w:type="gramStart"/>
+      <w:r>
+        <w:t>is :</w:t>
+      </w:r>
+      <w:proofErr w:type="gramEnd"/>
+      <w:r>
+        <w:t xml:space="preserve"> /20/Raj then x = 20, y = Raj</w:t>
       </w:r>
       <w:r>
         <w:br/>
@@ -1656,7 +1749,15 @@
         </w:numPr>
       </w:pPr>
       <w:r>
-        <w:t>Request body: @Consumes(MediaType.JSON)</w:t>
+        <w:t>Request body: @</w:t>
+      </w:r>
+      <w:proofErr w:type="gramStart"/>
+      <w:r>
+        <w:t>Consumes(</w:t>
+      </w:r>
+      <w:proofErr w:type="gramEnd"/>
+      <w:r>
+        <w:t>MediaType.JSON)</w:t>
       </w:r>
     </w:p>
     <w:p>
@@ -1665,7 +1766,15 @@
         <w:ind w:firstLine="0"/>
       </w:pPr>
       <w:r>
-        <w:t xml:space="preserve">m1(Profile p) { … } </w:t>
+        <w:t xml:space="preserve">m1(Profile p) </w:t>
+      </w:r>
+      <w:proofErr w:type="gramStart"/>
+      <w:r>
+        <w:t>{ …</w:t>
+      </w:r>
+      <w:proofErr w:type="gramEnd"/>
+      <w:r>
+        <w:t xml:space="preserve"> } </w:t>
       </w:r>
     </w:p>
     <w:p>
@@ -1673,8 +1782,13 @@
         <w:pStyle w:val="ListParagraph"/>
         <w:ind w:firstLine="0"/>
       </w:pPr>
-      <w:r>
-        <w:t>{ “name”:”Raj”, “password”:”1234”, “dob”:”2000-10-20”}</w:t>
+      <w:proofErr w:type="gramStart"/>
+      <w:r>
+        <w:t>{ “</w:t>
+      </w:r>
+      <w:proofErr w:type="gramEnd"/>
+      <w:r>
+        <w:t>name”:”Raj”, “password”:”1234”, “dob”:”2000-10-20”}</w:t>
       </w:r>
     </w:p>
     <w:p>
@@ -1704,7 +1818,15 @@
         <w:ind w:firstLine="0"/>
       </w:pPr>
       <w:r>
-        <w:t>/employee?id=20</w:t>
+        <w:t>/</w:t>
+      </w:r>
+      <w:proofErr w:type="gramStart"/>
+      <w:r>
+        <w:t>employee</w:t>
+      </w:r>
+      <w:proofErr w:type="gramEnd"/>
+      <w:r>
+        <w:t>?id=20</w:t>
       </w:r>
     </w:p>
     <w:p>
@@ -1716,7 +1838,15 @@
         <w:ind w:firstLine="0"/>
       </w:pPr>
       <w:r>
-        <w:t xml:space="preserve">m1(@QueryParam(“id”) int id) { … } </w:t>
+        <w:t xml:space="preserve">m1(@QueryParam(“id”) int id) </w:t>
+      </w:r>
+      <w:proofErr w:type="gramStart"/>
+      <w:r>
+        <w:t>{ …</w:t>
+      </w:r>
+      <w:proofErr w:type="gramEnd"/>
+      <w:r>
+        <w:t xml:space="preserve"> } </w:t>
       </w:r>
       <w:r>
         <w:tab/>
@@ -1827,7 +1957,15 @@
       </w:pPr>
       <w:r>
         <w:lastRenderedPageBreak/>
-        <w:t>Profile - id, name, phone, dob , setters, getters, constructors</w:t>
+        <w:t xml:space="preserve">Profile - id, name, phone, </w:t>
+      </w:r>
+      <w:proofErr w:type="gramStart"/>
+      <w:r>
+        <w:t>dob ,</w:t>
+      </w:r>
+      <w:proofErr w:type="gramEnd"/>
+      <w:r>
+        <w:t xml:space="preserve"> setters, getters, constructors</w:t>
       </w:r>
     </w:p>
     <w:p>
@@ -2199,7 +2337,35 @@
         <w:rPr>
           <w:highlight w:val="yellow"/>
         </w:rPr>
-        <w:t>Create webservice to call findProfile by id &amp; deleteProfile by id</w:t>
+        <w:t xml:space="preserve">Create webservice to call </w:t>
+      </w:r>
+      <w:proofErr w:type="spellStart"/>
+      <w:r>
+        <w:rPr>
+          <w:highlight w:val="yellow"/>
+        </w:rPr>
+        <w:t>findProfile</w:t>
+      </w:r>
+      <w:proofErr w:type="spellEnd"/>
+      <w:r>
+        <w:rPr>
+          <w:highlight w:val="yellow"/>
+        </w:rPr>
+        <w:t xml:space="preserve"> by id &amp; </w:t>
+      </w:r>
+      <w:proofErr w:type="spellStart"/>
+      <w:r>
+        <w:rPr>
+          <w:highlight w:val="yellow"/>
+        </w:rPr>
+        <w:t>deleteProfile</w:t>
+      </w:r>
+      <w:proofErr w:type="spellEnd"/>
+      <w:r>
+        <w:rPr>
+          <w:highlight w:val="yellow"/>
+        </w:rPr>
+        <w:t xml:space="preserve"> by id</w:t>
       </w:r>
     </w:p>
     <w:p>
@@ -2212,10 +2378,10 @@
       <w:r>
         <w:lastRenderedPageBreak/>
         <w:drawing>
-          <wp:inline distT="0" distB="0" distL="0" distR="0" wp14:anchorId="027A384E" wp14:editId="39C8F8D7">
-            <wp:extent cx="5943600" cy="3794125"/>
-            <wp:effectExtent l="0" t="0" r="0" b="0"/>
-            <wp:docPr id="751686360" name="Picture 1"/>
+          <wp:inline distT="0" distB="0" distL="0" distR="0" wp14:anchorId="3C9D0011" wp14:editId="47C448F1">
+            <wp:extent cx="5943600" cy="3574415"/>
+            <wp:effectExtent l="0" t="0" r="0" b="6985"/>
+            <wp:docPr id="1670635949" name="Picture 1"/>
             <wp:cNvGraphicFramePr>
               <a:graphicFrameLocks xmlns:a="http://schemas.openxmlformats.org/drawingml/2006/main" noChangeAspect="1"/>
             </wp:cNvGraphicFramePr>
@@ -2223,7 +2389,7 @@
               <a:graphicData uri="http://schemas.openxmlformats.org/drawingml/2006/picture">
                 <pic:pic xmlns:pic="http://schemas.openxmlformats.org/drawingml/2006/picture">
                   <pic:nvPicPr>
-                    <pic:cNvPr id="751686360" name=""/>
+                    <pic:cNvPr id="1670635949" name=""/>
                     <pic:cNvPicPr/>
                   </pic:nvPicPr>
                   <pic:blipFill>
@@ -2235,7 +2401,7 @@
                   <pic:spPr>
                     <a:xfrm>
                       <a:off x="0" y="0"/>
-                      <a:ext cx="5943600" cy="3794125"/>
+                      <a:ext cx="5943600" cy="3574415"/>
                     </a:xfrm>
                     <a:prstGeom prst="rect">
                       <a:avLst/>
@@ -2246,6 +2412,133 @@
             </a:graphic>
           </wp:inline>
         </w:drawing>
+      </w:r>
+    </w:p>
+    <w:p>
+      <w:pPr>
+        <w:tabs>
+          <w:tab w:val="center" w:pos="5040"/>
+        </w:tabs>
+        <w:ind w:left="0" w:firstLine="0"/>
+      </w:pPr>
+      <w:r>
+        <w:rPr>
+          <w:highlight w:val="yellow"/>
+        </w:rPr>
+        <w:t>Output:</w:t>
+      </w:r>
+    </w:p>
+    <w:p>
+      <w:pPr>
+        <w:tabs>
+          <w:tab w:val="center" w:pos="5040"/>
+        </w:tabs>
+        <w:ind w:left="0" w:firstLine="0"/>
+      </w:pPr>
+      <w:r>
+        <w:drawing>
+          <wp:inline distT="0" distB="0" distL="0" distR="0" wp14:anchorId="002CC9F0" wp14:editId="0CB33D68">
+            <wp:extent cx="5943600" cy="1500505"/>
+            <wp:effectExtent l="0" t="0" r="0" b="4445"/>
+            <wp:docPr id="782946596" name="Picture 1"/>
+            <wp:cNvGraphicFramePr>
+              <a:graphicFrameLocks xmlns:a="http://schemas.openxmlformats.org/drawingml/2006/main" noChangeAspect="1"/>
+            </wp:cNvGraphicFramePr>
+            <a:graphic xmlns:a="http://schemas.openxmlformats.org/drawingml/2006/main">
+              <a:graphicData uri="http://schemas.openxmlformats.org/drawingml/2006/picture">
+                <pic:pic xmlns:pic="http://schemas.openxmlformats.org/drawingml/2006/picture">
+                  <pic:nvPicPr>
+                    <pic:cNvPr id="782946596" name=""/>
+                    <pic:cNvPicPr/>
+                  </pic:nvPicPr>
+                  <pic:blipFill>
+                    <a:blip r:embed="rId22"/>
+                    <a:stretch>
+                      <a:fillRect/>
+                    </a:stretch>
+                  </pic:blipFill>
+                  <pic:spPr>
+                    <a:xfrm>
+                      <a:off x="0" y="0"/>
+                      <a:ext cx="5943600" cy="1500505"/>
+                    </a:xfrm>
+                    <a:prstGeom prst="rect">
+                      <a:avLst/>
+                    </a:prstGeom>
+                  </pic:spPr>
+                </pic:pic>
+              </a:graphicData>
+            </a:graphic>
+          </wp:inline>
+        </w:drawing>
+      </w:r>
+    </w:p>
+    <w:p>
+      <w:pPr>
+        <w:tabs>
+          <w:tab w:val="center" w:pos="5040"/>
+        </w:tabs>
+        <w:ind w:left="0" w:firstLine="0"/>
+      </w:pPr>
+    </w:p>
+    <w:p>
+      <w:pPr>
+        <w:tabs>
+          <w:tab w:val="center" w:pos="5040"/>
+        </w:tabs>
+        <w:ind w:left="0" w:firstLine="0"/>
+      </w:pPr>
+      <w:r>
+        <w:rPr>
+          <w:highlight w:val="yellow"/>
+        </w:rPr>
+        <w:t>Activity:</w:t>
+      </w:r>
+    </w:p>
+    <w:p>
+      <w:pPr>
+        <w:tabs>
+          <w:tab w:val="center" w:pos="5040"/>
+        </w:tabs>
+        <w:ind w:left="0" w:firstLine="0"/>
+      </w:pPr>
+      <w:r>
+        <w:t>Use @PUT to update the phone number using id</w:t>
+      </w:r>
+      <w:r>
+        <w:t>, send phone &amp; id in the path parameter, implement a method in the service layer that can iterate the array list &amp; set the phone number to the profile that matches to the id</w:t>
+      </w:r>
+      <w:r>
+        <w:t>, test the webservice from the vs-code.</w:t>
+      </w:r>
+    </w:p>
+    <w:p>
+      <w:pPr>
+        <w:tabs>
+          <w:tab w:val="center" w:pos="5040"/>
+        </w:tabs>
+        <w:ind w:left="0" w:firstLine="0"/>
+      </w:pPr>
+      <w:r>
+        <w:rPr>
+          <w:highlight w:val="yellow"/>
+        </w:rPr>
+        <w:t>Hint:</w:t>
+      </w:r>
+      <w:r>
+        <w:t xml:space="preserve"> use, @Path(“</w:t>
+      </w:r>
+      <w:r>
+        <w:t>updatePhone</w:t>
+      </w:r>
+      <w:r>
+        <w:t>/{id}/{phone</w:t>
+      </w:r>
+      <w:r>
+        <w:t>}</w:t>
+      </w:r>
+      <w:r>
+        <w:t>”) &amp; @PUT</w:t>
       </w:r>
     </w:p>
     <w:sectPr>

</xml_diff>